<commit_message>
New ptycho option and submission file template
- Added new option variable_probe to run_multislice, helpful when slices are thinner than 1 nm.
- ptycho_thread_template.sub and bo_thread.sub added.
</commit_message>
<xml_diff>
--- a/ptycho/Fold slice error collection.docx
+++ b/ptycho/Fold slice error collection.docx
@@ -300,37 +300,7 @@
         <w:rPr>
           <w:rFonts w:ascii="Times New Roman" w:hAnsi="Times New Roman" w:cs="Times New Roman"/>
         </w:rPr>
-        <w:t xml:space="preserve">Explanation: </w:t>
-      </w:r>
-      <w:r>
-        <w:rPr>
-          <w:rFonts w:ascii="Times New Roman" w:hAnsi="Times New Roman" w:cs="Times New Roman"/>
-        </w:rPr>
-        <w:t>Th</w:t>
-      </w:r>
-      <w:r>
-        <w:rPr>
-          <w:rFonts w:ascii="Times New Roman" w:hAnsi="Times New Roman" w:cs="Times New Roman"/>
-        </w:rPr>
-        <w:t>ese</w:t>
-      </w:r>
-      <w:r>
-        <w:rPr>
-          <w:rFonts w:ascii="Times New Roman" w:hAnsi="Times New Roman" w:cs="Times New Roman"/>
-        </w:rPr>
-        <w:t xml:space="preserve"> error</w:t>
-      </w:r>
-      <w:r>
-        <w:rPr>
-          <w:rFonts w:ascii="Times New Roman" w:hAnsi="Times New Roman" w:cs="Times New Roman"/>
-        </w:rPr>
-        <w:t>s</w:t>
-      </w:r>
-      <w:r>
-        <w:rPr>
-          <w:rFonts w:ascii="Times New Roman" w:hAnsi="Times New Roman" w:cs="Times New Roman"/>
-        </w:rPr>
-        <w:t xml:space="preserve"> only happen on local computers, the Matlab installed on the cluster has all the toolboxes installed. There is a series of error that could happen when Matlab does not have required toolboxes, necessary toolboxes include:</w:t>
+        <w:t>Explanation: These errors only happen on local computers, the Matlab installed on the cluster has all the toolboxes installed. There is a series of error that could happen when Matlab does not have required toolboxes, necessary toolboxes include:</w:t>
       </w:r>
     </w:p>
     <w:p>
@@ -586,7 +556,7 @@
     <w:p>
       <w:pPr>
         <w:rPr>
-          <w:rFonts w:ascii="Times New Roman" w:hAnsi="Times New Roman" w:cs="Times New Roman" w:hint="eastAsia"/>
+          <w:rFonts w:ascii="Times New Roman" w:hAnsi="Times New Roman" w:cs="Times New Roman"/>
         </w:rPr>
       </w:pPr>
       <w:r>
@@ -652,6 +622,57 @@
           <w:rFonts w:ascii="Times New Roman" w:hAnsi="Times New Roman" w:cs="Times New Roman"/>
         </w:rPr>
         <w:t>. Run mex -setup cpp to make sure that mex uses Visual C++ 2019 as its compiler. Then the problem should be gone.</w:t>
+      </w:r>
+    </w:p>
+    <w:p>
+      <w:pPr>
+        <w:rPr>
+          <w:rFonts w:ascii="Times New Roman" w:hAnsi="Times New Roman" w:cs="Times New Roman"/>
+        </w:rPr>
+      </w:pPr>
+      <w:r>
+        <w:rPr>
+          <w:rFonts w:ascii="Times New Roman" w:hAnsi="Times New Roman" w:cs="Times New Roman"/>
+        </w:rPr>
+        <w:pict w14:anchorId="2D91899D">
+          <v:rect id="_x0000_i1031" style="width:0;height:1.5pt" o:hralign="center" o:bullet="t" o:hrstd="t" o:hr="t" fillcolor="#a0a0a0" stroked="f"/>
+        </w:pict>
+      </w:r>
+    </w:p>
+    <w:p>
+      <w:pPr>
+        <w:rPr>
+          <w:rFonts w:ascii="Times New Roman" w:hAnsi="Times New Roman" w:cs="Times New Roman"/>
+          <w:b/>
+          <w:bCs/>
+        </w:rPr>
+      </w:pPr>
+      <w:r>
+        <w:rPr>
+          <w:rFonts w:ascii="Times New Roman" w:hAnsi="Times New Roman" w:cs="Times New Roman"/>
+          <w:b/>
+          <w:bCs/>
+        </w:rPr>
+        <w:t>Add Gaussian blurring to diffraction patterns</w:t>
+      </w:r>
+    </w:p>
+    <w:p>
+      <w:pPr>
+        <w:rPr>
+          <w:rFonts w:ascii="Times New Roman" w:hAnsi="Times New Roman" w:cs="Times New Roman"/>
+        </w:rPr>
+      </w:pPr>
+      <w:r>
+        <w:rPr>
+          <w:rFonts w:ascii="Times New Roman" w:hAnsi="Times New Roman" w:cs="Times New Roman"/>
+        </w:rPr>
+        <w:t>Blurring</w:t>
+      </w:r>
+      <w:r>
+        <w:rPr>
+          <w:rFonts w:ascii="Times New Roman" w:hAnsi="Times New Roman" w:cs="Times New Roman"/>
+        </w:rPr>
+        <w:t xml:space="preserve"> with a Gaussian kernel is added to ptycho/+engines/+GPU_MS/private/get_reciproval_model.m, line 218. A blur kernel is created, then applied to aPsi2</w:t>
       </w:r>
     </w:p>
     <w:sectPr>
@@ -666,6 +687,11 @@
 
 <file path=word/numbering.xml><?xml version="1.0" encoding="utf-8"?>
 <w:numbering xmlns:wpc="http://schemas.microsoft.com/office/word/2010/wordprocessingCanvas" xmlns:cx="http://schemas.microsoft.com/office/drawing/2014/chartex" xmlns:cx1="http://schemas.microsoft.com/office/drawing/2015/9/8/chartex" xmlns:cx2="http://schemas.microsoft.com/office/drawing/2015/10/21/chartex" xmlns:cx3="http://schemas.microsoft.com/office/drawing/2016/5/9/chartex" xmlns:cx4="http://schemas.microsoft.com/office/drawing/2016/5/10/chartex" xmlns:cx5="http://schemas.microsoft.com/office/drawing/2016/5/11/chartex" xmlns:cx6="http://schemas.microsoft.com/office/drawing/2016/5/12/chartex" xmlns:cx7="http://schemas.microsoft.com/office/drawing/2016/5/13/chartex" xmlns:cx8="http://schemas.microsoft.com/office/drawing/2016/5/14/chartex" xmlns:mc="http://schemas.openxmlformats.org/markup-compatibility/2006" xmlns:aink="http://schemas.microsoft.com/office/drawing/2016/ink" xmlns:am3d="http://schemas.microsoft.com/office/drawing/2017/model3d" xmlns:o="urn:schemas-microsoft-com:office:office" xmlns:r="http://schemas.openxmlformats.org/officeDocument/2006/relationships" xmlns:m="http://schemas.openxmlformats.org/officeDocument/2006/math" xmlns:v="urn:schemas-microsoft-com:vml" xmlns:wp14="http://schemas.microsoft.com/office/word/2010/wordprocessingDrawing" xmlns:wp="http://schemas.openxmlformats.org/drawingml/2006/wordprocessingDrawing" xmlns:w10="urn:schemas-microsoft-com:office:word" xmlns:w="http://schemas.openxmlformats.org/wordprocessingml/2006/main" xmlns:w14="http://schemas.microsoft.com/office/word/2010/wordml" xmlns:w15="http://schemas.microsoft.com/office/word/2012/wordml" xmlns:w16cex="http://schemas.microsoft.com/office/word/2018/wordml/cex" xmlns:w16cid="http://schemas.microsoft.com/office/word/2016/wordml/cid" xmlns:w16="http://schemas.microsoft.com/office/word/2018/wordml" xmlns:w16sdtdh="http://schemas.microsoft.com/office/word/2020/wordml/sdtdatahash" xmlns:w16se="http://schemas.microsoft.com/office/word/2015/wordml/symex" xmlns:wpg="http://schemas.microsoft.com/office/word/2010/wordprocessingGroup" xmlns:wpi="http://schemas.microsoft.com/office/word/2010/wordprocessingInk" xmlns:wne="http://schemas.microsoft.com/office/word/2006/wordml" xmlns:wps="http://schemas.microsoft.com/office/word/2010/wordprocessingShape" mc:Ignorable="w14 w15 w16se w16cid w16 w16cex w16sdtdh wp14">
+  <w:numPicBullet w:numPicBulletId="0">
+    <w:pict>
+      <v:rect id="_x0000_i1048" style="width:0;height:1.5pt" o:hralign="center" o:bullet="t" o:hrstd="t" o:hr="t" fillcolor="#a0a0a0" stroked="f"/>
+    </w:pict>
+  </w:numPicBullet>
   <w:abstractNum w:abstractNumId="0" w15:restartNumberingAfterBreak="0">
     <w:nsid w:val="0C000856"/>
     <w:multiLevelType w:val="hybridMultilevel"/>

</xml_diff>